<commit_message>
By default apply font formatting to style
</commit_message>
<xml_diff>
--- a/test/data/integration/run/test_word_full_run/word_full_run_expected/Gen1.1-4 +3 English-KJV,-,-.docx
+++ b/test/data/integration/run/test_word_full_run/word_full_run_expected/Gen1.1-4 +3 English-KJV,-,-.docx
@@ -137,7 +137,7 @@
           </w:tcPr>
           <w:p>
             <w:pPr>
-              <w:pStyle w:val="MSCParagraph"/>
+              <w:pStyle w:val="MSC_Paragraph_A"/>
             </w:pPr>
             <w:r/>
             <w:r>
@@ -218,7 +218,7 @@
           </w:p>
           <w:p>
             <w:pPr>
-              <w:pStyle w:val="MSCParagraph"/>
+              <w:pStyle w:val="MSC_Paragraph_A"/>
             </w:pPr>
             <w:r/>
             <w:r>
@@ -282,12 +282,21 @@
             <w:tcW w:type="dxa" w:w="3401"/>
           </w:tcPr>
           <w:p>
+            <w:pPr>
+              <w:pStyle w:val="MSC_Paragraph_B"/>
+            </w:pPr>
             <w:r/>
           </w:p>
           <w:p>
+            <w:pPr>
+              <w:pStyle w:val="MSC_Paragraph_B"/>
+            </w:pPr>
             <w:r/>
           </w:p>
           <w:p>
+            <w:pPr>
+              <w:pStyle w:val="MSC_Paragraph_B"/>
+            </w:pPr>
             <w:r/>
           </w:p>
         </w:tc>
@@ -296,12 +305,21 @@
             <w:tcW w:type="dxa" w:w="3401"/>
           </w:tcPr>
           <w:p>
+            <w:pPr>
+              <w:pStyle w:val="MSC_Paragraph_C"/>
+            </w:pPr>
             <w:r/>
           </w:p>
           <w:p>
+            <w:pPr>
+              <w:pStyle w:val="MSC_Paragraph_C"/>
+            </w:pPr>
             <w:r/>
           </w:p>
           <w:p>
+            <w:pPr>
+              <w:pStyle w:val="MSC_Paragraph_C"/>
+            </w:pPr>
             <w:r/>
           </w:p>
         </w:tc>
@@ -339,7 +357,7 @@
           </w:tcPr>
           <w:p>
             <w:pPr>
-              <w:pStyle w:val="MSCParagraph"/>
+              <w:pStyle w:val="MSC_Paragraph_A"/>
             </w:pPr>
             <w:r/>
             <w:r>
@@ -409,7 +427,7 @@
           </w:p>
           <w:p>
             <w:pPr>
-              <w:pStyle w:val="MSCParagraph"/>
+              <w:pStyle w:val="MSC_Paragraph_A"/>
             </w:pPr>
             <w:r/>
             <w:r>
@@ -484,12 +502,21 @@
             <w:tcW w:type="dxa" w:w="3401"/>
           </w:tcPr>
           <w:p>
+            <w:pPr>
+              <w:pStyle w:val="MSC_Paragraph_B"/>
+            </w:pPr>
             <w:r/>
           </w:p>
           <w:p>
+            <w:pPr>
+              <w:pStyle w:val="MSC_Paragraph_B"/>
+            </w:pPr>
             <w:r/>
           </w:p>
           <w:p>
+            <w:pPr>
+              <w:pStyle w:val="MSC_Paragraph_B"/>
+            </w:pPr>
             <w:r/>
           </w:p>
         </w:tc>
@@ -498,12 +525,21 @@
             <w:tcW w:type="dxa" w:w="3401"/>
           </w:tcPr>
           <w:p>
+            <w:pPr>
+              <w:pStyle w:val="MSC_Paragraph_C"/>
+            </w:pPr>
             <w:r/>
           </w:p>
           <w:p>
+            <w:pPr>
+              <w:pStyle w:val="MSC_Paragraph_C"/>
+            </w:pPr>
             <w:r/>
           </w:p>
           <w:p>
+            <w:pPr>
+              <w:pStyle w:val="MSC_Paragraph_C"/>
+            </w:pPr>
             <w:r/>
           </w:p>
         </w:tc>
@@ -542,6 +578,9 @@
             <w:tcW w:type="dxa" w:w="3401"/>
           </w:tcPr>
           <w:p>
+            <w:pPr>
+              <w:pStyle w:val="MSCCopyright"/>
+            </w:pPr>
             <w:r/>
           </w:p>
         </w:tc>
@@ -550,6 +589,9 @@
             <w:tcW w:type="dxa" w:w="3401"/>
           </w:tcPr>
           <w:p>
+            <w:pPr>
+              <w:pStyle w:val="MSCCopyright"/>
+            </w:pPr>
             <w:r/>
           </w:p>
         </w:tc>
@@ -1942,6 +1984,18 @@
       </w:tcPr>
     </w:tblStylePr>
   </w:style>
+  <w:style w:type="paragraph" w:customStyle="1" w:styleId="MSC_Paragraph_A">
+    <w:name w:val="MSC_Paragraph_A"/>
+    <w:basedOn w:val="MSCParagraph"/>
+  </w:style>
+  <w:style w:type="paragraph" w:customStyle="1" w:styleId="MSC_Paragraph_B">
+    <w:name w:val="MSC_Paragraph_B"/>
+    <w:basedOn w:val="MSCParagraph"/>
+  </w:style>
+  <w:style w:type="paragraph" w:customStyle="1" w:styleId="MSC_Paragraph_C">
+    <w:name w:val="MSC_Paragraph_C"/>
+    <w:basedOn w:val="MSCParagraph"/>
+  </w:style>
 </w:styles>
 </file>
 

</xml_diff>

<commit_message>
Apply Word formatting to style by default (#19)
* Handle cancellation more gracefully

Rather than pre-prompt with the cancellation error at every level.

* Fix base template expansion

If changes are saved after base template expansion, keep them.
Handle base template cached metadata

* Make sure new para styles inherit from base style

* Remove generate_pdf unused option

* Pass runner to more tag formatting methods

* By default apply font formatting to style

* Add ui to control where word font formatting is applied

* Update test data
</commit_message>
<xml_diff>
--- a/test/data/integration/run/test_word_full_run/word_full_run_expected/Gen1.1-4 +3 English-KJV,-,-.docx
+++ b/test/data/integration/run/test_word_full_run/word_full_run_expected/Gen1.1-4 +3 English-KJV,-,-.docx
@@ -137,7 +137,7 @@
           </w:tcPr>
           <w:p>
             <w:pPr>
-              <w:pStyle w:val="MSCParagraph"/>
+              <w:pStyle w:val="MSC_Paragraph_A"/>
             </w:pPr>
             <w:r/>
             <w:r>
@@ -218,7 +218,7 @@
           </w:p>
           <w:p>
             <w:pPr>
-              <w:pStyle w:val="MSCParagraph"/>
+              <w:pStyle w:val="MSC_Paragraph_A"/>
             </w:pPr>
             <w:r/>
             <w:r>
@@ -282,12 +282,21 @@
             <w:tcW w:type="dxa" w:w="3401"/>
           </w:tcPr>
           <w:p>
+            <w:pPr>
+              <w:pStyle w:val="MSC_Paragraph_B"/>
+            </w:pPr>
             <w:r/>
           </w:p>
           <w:p>
+            <w:pPr>
+              <w:pStyle w:val="MSC_Paragraph_B"/>
+            </w:pPr>
             <w:r/>
           </w:p>
           <w:p>
+            <w:pPr>
+              <w:pStyle w:val="MSC_Paragraph_B"/>
+            </w:pPr>
             <w:r/>
           </w:p>
         </w:tc>
@@ -296,12 +305,21 @@
             <w:tcW w:type="dxa" w:w="3401"/>
           </w:tcPr>
           <w:p>
+            <w:pPr>
+              <w:pStyle w:val="MSC_Paragraph_C"/>
+            </w:pPr>
             <w:r/>
           </w:p>
           <w:p>
+            <w:pPr>
+              <w:pStyle w:val="MSC_Paragraph_C"/>
+            </w:pPr>
             <w:r/>
           </w:p>
           <w:p>
+            <w:pPr>
+              <w:pStyle w:val="MSC_Paragraph_C"/>
+            </w:pPr>
             <w:r/>
           </w:p>
         </w:tc>
@@ -339,7 +357,7 @@
           </w:tcPr>
           <w:p>
             <w:pPr>
-              <w:pStyle w:val="MSCParagraph"/>
+              <w:pStyle w:val="MSC_Paragraph_A"/>
             </w:pPr>
             <w:r/>
             <w:r>
@@ -409,7 +427,7 @@
           </w:p>
           <w:p>
             <w:pPr>
-              <w:pStyle w:val="MSCParagraph"/>
+              <w:pStyle w:val="MSC_Paragraph_A"/>
             </w:pPr>
             <w:r/>
             <w:r>
@@ -484,12 +502,21 @@
             <w:tcW w:type="dxa" w:w="3401"/>
           </w:tcPr>
           <w:p>
+            <w:pPr>
+              <w:pStyle w:val="MSC_Paragraph_B"/>
+            </w:pPr>
             <w:r/>
           </w:p>
           <w:p>
+            <w:pPr>
+              <w:pStyle w:val="MSC_Paragraph_B"/>
+            </w:pPr>
             <w:r/>
           </w:p>
           <w:p>
+            <w:pPr>
+              <w:pStyle w:val="MSC_Paragraph_B"/>
+            </w:pPr>
             <w:r/>
           </w:p>
         </w:tc>
@@ -498,12 +525,21 @@
             <w:tcW w:type="dxa" w:w="3401"/>
           </w:tcPr>
           <w:p>
+            <w:pPr>
+              <w:pStyle w:val="MSC_Paragraph_C"/>
+            </w:pPr>
             <w:r/>
           </w:p>
           <w:p>
+            <w:pPr>
+              <w:pStyle w:val="MSC_Paragraph_C"/>
+            </w:pPr>
             <w:r/>
           </w:p>
           <w:p>
+            <w:pPr>
+              <w:pStyle w:val="MSC_Paragraph_C"/>
+            </w:pPr>
             <w:r/>
           </w:p>
         </w:tc>
@@ -542,6 +578,9 @@
             <w:tcW w:type="dxa" w:w="3401"/>
           </w:tcPr>
           <w:p>
+            <w:pPr>
+              <w:pStyle w:val="MSCCopyright"/>
+            </w:pPr>
             <w:r/>
           </w:p>
         </w:tc>
@@ -550,6 +589,9 @@
             <w:tcW w:type="dxa" w:w="3401"/>
           </w:tcPr>
           <w:p>
+            <w:pPr>
+              <w:pStyle w:val="MSCCopyright"/>
+            </w:pPr>
             <w:r/>
           </w:p>
         </w:tc>
@@ -1942,6 +1984,18 @@
       </w:tcPr>
     </w:tblStylePr>
   </w:style>
+  <w:style w:type="paragraph" w:customStyle="1" w:styleId="MSC_Paragraph_A">
+    <w:name w:val="MSC_Paragraph_A"/>
+    <w:basedOn w:val="MSCParagraph"/>
+  </w:style>
+  <w:style w:type="paragraph" w:customStyle="1" w:styleId="MSC_Paragraph_B">
+    <w:name w:val="MSC_Paragraph_B"/>
+    <w:basedOn w:val="MSCParagraph"/>
+  </w:style>
+  <w:style w:type="paragraph" w:customStyle="1" w:styleId="MSC_Paragraph_C">
+    <w:name w:val="MSC_Paragraph_C"/>
+    <w:basedOn w:val="MSCParagraph"/>
+  </w:style>
 </w:styles>
 </file>
 

</xml_diff>

<commit_message>
Update text and Word test data
</commit_message>
<xml_diff>
--- a/test/data/integration/run/test_word_full_run/word_full_run_expected/Gen1.1-4 +3 English-KJV,-,-.docx
+++ b/test/data/integration/run/test_word_full_run/word_full_run_expected/Gen1.1-4 +3 English-KJV,-,-.docx
@@ -194,7 +194,7 @@
           </w:p>
           <w:p>
             <w:pPr>
-              <w:pStyle w:val="MSCJoin"/>
+              <w:pStyle w:val="MSC_Join_A"/>
             </w:pPr>
             <w:r>
               <w:t/>
@@ -202,7 +202,7 @@
           </w:p>
           <w:p>
             <w:pPr>
-              <w:pStyle w:val="MSCJoin"/>
+              <w:pStyle w:val="MSC_Join_A"/>
             </w:pPr>
             <w:r>
               <w:t>[...]</w:t>
@@ -210,7 +210,7 @@
           </w:p>
           <w:p>
             <w:pPr>
-              <w:pStyle w:val="MSCJoin"/>
+              <w:pStyle w:val="MSC_Join_A"/>
             </w:pPr>
             <w:r>
               <w:t/>
@@ -403,7 +403,7 @@
           </w:p>
           <w:p>
             <w:pPr>
-              <w:pStyle w:val="MSCJoin"/>
+              <w:pStyle w:val="MSC_Join_A"/>
             </w:pPr>
             <w:r>
               <w:t/>
@@ -411,7 +411,7 @@
           </w:p>
           <w:p>
             <w:pPr>
-              <w:pStyle w:val="MSCJoin"/>
+              <w:pStyle w:val="MSC_Join_A"/>
             </w:pPr>
             <w:r>
               <w:t>[...]</w:t>
@@ -419,7 +419,7 @@
           </w:p>
           <w:p>
             <w:pPr>
-              <w:pStyle w:val="MSCJoin"/>
+              <w:pStyle w:val="MSC_Join_A"/>
             </w:pPr>
             <w:r>
               <w:t/>
@@ -1988,13 +1988,25 @@
     <w:name w:val="MSC_Paragraph_A"/>
     <w:basedOn w:val="MSCParagraph"/>
   </w:style>
+  <w:style w:type="paragraph" w:customStyle="1" w:styleId="MSC_Join_A">
+    <w:name w:val="MSC_Join_A"/>
+    <w:basedOn w:val="MSCJoin"/>
+  </w:style>
   <w:style w:type="paragraph" w:customStyle="1" w:styleId="MSC_Paragraph_B">
     <w:name w:val="MSC_Paragraph_B"/>
     <w:basedOn w:val="MSCParagraph"/>
   </w:style>
+  <w:style w:type="paragraph" w:customStyle="1" w:styleId="MSC_Join_B">
+    <w:name w:val="MSC_Join_B"/>
+    <w:basedOn w:val="MSCJoin"/>
+  </w:style>
   <w:style w:type="paragraph" w:customStyle="1" w:styleId="MSC_Paragraph_C">
     <w:name w:val="MSC_Paragraph_C"/>
     <w:basedOn w:val="MSCParagraph"/>
+  </w:style>
+  <w:style w:type="paragraph" w:customStyle="1" w:styleId="MSC_Join_C">
+    <w:name w:val="MSC_Join_C"/>
+    <w:basedOn w:val="MSCJoin"/>
   </w:style>
 </w:styles>
 </file>

</xml_diff>

<commit_message>
Right-to-left script support (#20)
Includes auto-detection of right-to-left scripts, and support for both MS Word and plain text outputs.
--
* First attempt at rtl support

* Fix Word right-to-left paragraph setting

* Add initial RIGHT-TO-LEFT MARK for rtl text

* Ensure right-to-left punctuation displays correctly

* Better punctuation support for right-to-left scripts

* Correct unicode-related comments

* Improve right-to-left coding for Word and text outputs

* Update text and Word test data

* Update test data for rtl support
</commit_message>
<xml_diff>
--- a/test/data/integration/run/test_word_full_run/word_full_run_expected/Gen1.1-4 +3 English-KJV,-,-.docx
+++ b/test/data/integration/run/test_word_full_run/word_full_run_expected/Gen1.1-4 +3 English-KJV,-,-.docx
@@ -194,7 +194,7 @@
           </w:p>
           <w:p>
             <w:pPr>
-              <w:pStyle w:val="MSCJoin"/>
+              <w:pStyle w:val="MSC_Join_A"/>
             </w:pPr>
             <w:r>
               <w:t/>
@@ -202,7 +202,7 @@
           </w:p>
           <w:p>
             <w:pPr>
-              <w:pStyle w:val="MSCJoin"/>
+              <w:pStyle w:val="MSC_Join_A"/>
             </w:pPr>
             <w:r>
               <w:t>[...]</w:t>
@@ -210,7 +210,7 @@
           </w:p>
           <w:p>
             <w:pPr>
-              <w:pStyle w:val="MSCJoin"/>
+              <w:pStyle w:val="MSC_Join_A"/>
             </w:pPr>
             <w:r>
               <w:t/>
@@ -403,7 +403,7 @@
           </w:p>
           <w:p>
             <w:pPr>
-              <w:pStyle w:val="MSCJoin"/>
+              <w:pStyle w:val="MSC_Join_A"/>
             </w:pPr>
             <w:r>
               <w:t/>
@@ -411,7 +411,7 @@
           </w:p>
           <w:p>
             <w:pPr>
-              <w:pStyle w:val="MSCJoin"/>
+              <w:pStyle w:val="MSC_Join_A"/>
             </w:pPr>
             <w:r>
               <w:t>[...]</w:t>
@@ -419,7 +419,7 @@
           </w:p>
           <w:p>
             <w:pPr>
-              <w:pStyle w:val="MSCJoin"/>
+              <w:pStyle w:val="MSC_Join_A"/>
             </w:pPr>
             <w:r>
               <w:t/>
@@ -1988,13 +1988,25 @@
     <w:name w:val="MSC_Paragraph_A"/>
     <w:basedOn w:val="MSCParagraph"/>
   </w:style>
+  <w:style w:type="paragraph" w:customStyle="1" w:styleId="MSC_Join_A">
+    <w:name w:val="MSC_Join_A"/>
+    <w:basedOn w:val="MSCJoin"/>
+  </w:style>
   <w:style w:type="paragraph" w:customStyle="1" w:styleId="MSC_Paragraph_B">
     <w:name w:val="MSC_Paragraph_B"/>
     <w:basedOn w:val="MSCParagraph"/>
   </w:style>
+  <w:style w:type="paragraph" w:customStyle="1" w:styleId="MSC_Join_B">
+    <w:name w:val="MSC_Join_B"/>
+    <w:basedOn w:val="MSCJoin"/>
+  </w:style>
   <w:style w:type="paragraph" w:customStyle="1" w:styleId="MSC_Paragraph_C">
     <w:name w:val="MSC_Paragraph_C"/>
     <w:basedOn w:val="MSCParagraph"/>
+  </w:style>
+  <w:style w:type="paragraph" w:customStyle="1" w:styleId="MSC_Join_C">
+    <w:name w:val="MSC_Join_C"/>
+    <w:basedOn w:val="MSCJoin"/>
   </w:style>
 </w:styles>
 </file>

</xml_diff>